<commit_message>
Report Updated Immatriculation Number Added
</commit_message>
<xml_diff>
--- a/ApplicationReport/DasGenie.docx
+++ b/ApplicationReport/DasGenie.docx
@@ -13,6 +13,7 @@
           <w:docPartUnique/>
         </w:docPartObj>
       </w:sdtPr>
+      <w:sdtEndPr/>
       <w:sdtContent>
         <w:p>
           <w:pPr>
@@ -192,6 +193,7 @@
                                         <w:dataBinding w:prefixMappings="xmlns:ns0='http://purl.org/dc/elements/1.1/' xmlns:ns1='http://schemas.openxmlformats.org/package/2006/metadata/core-properties' " w:xpath="/ns1:coreProperties[1]/ns0:title[1]" w:storeItemID="{6C3C8BC8-F283-45AE-878A-BAB7291924A1}"/>
                                         <w:text/>
                                       </w:sdtPr>
+                                      <w:sdtEndPr/>
                                       <w:sdtContent>
                                         <w:p>
                                           <w:pPr>
@@ -235,6 +237,7 @@
                                         <w:dataBinding w:prefixMappings="xmlns:ns0='http://purl.org/dc/elements/1.1/' xmlns:ns1='http://schemas.openxmlformats.org/package/2006/metadata/core-properties' " w:xpath="/ns1:coreProperties[1]/ns0:subject[1]" w:storeItemID="{6C3C8BC8-F283-45AE-878A-BAB7291924A1}"/>
                                         <w:text/>
                                       </w:sdtPr>
+                                      <w:sdtEndPr/>
                                       <w:sdtContent>
                                         <w:p>
                                           <w:pPr>
@@ -316,6 +319,7 @@
                                         <w:dataBinding w:prefixMappings="xmlns:ns0='http://schemas.microsoft.com/office/2006/coverPageProps' " w:xpath="/ns0:CoverPageProperties[1]/ns0:Abstract[1]" w:storeItemID="{55AF091B-3C7A-41E3-B477-F2FDAA23CFDA}"/>
                                         <w:text/>
                                       </w:sdtPr>
+                                      <w:sdtEndPr/>
                                       <w:sdtContent>
                                         <w:p>
                                           <w:pPr>
@@ -348,6 +352,7 @@
                                         <w:dataBinding w:prefixMappings="xmlns:ns0='http://purl.org/dc/elements/1.1/' xmlns:ns1='http://schemas.openxmlformats.org/package/2006/metadata/core-properties' " w:xpath="/ns1:coreProperties[1]/ns0:creator[1]" w:storeItemID="{6C3C8BC8-F283-45AE-878A-BAB7291924A1}"/>
                                         <w:text/>
                                       </w:sdtPr>
+                                      <w:sdtEndPr/>
                                       <w:sdtContent>
                                         <w:p>
                                           <w:pPr>
@@ -365,6 +370,22 @@
                                               <w:szCs w:val="26"/>
                                             </w:rPr>
                                             <w:t>Author: Kaustav Dutta</w:t>
+                                          </w:r>
+                                          <w:r>
+                                            <w:rPr>
+                                              <w:color w:val="FE801A" w:themeColor="accent2"/>
+                                              <w:sz w:val="26"/>
+                                              <w:szCs w:val="26"/>
+                                            </w:rPr>
+                                            <w:t xml:space="preserve"> </w:t>
+                                          </w:r>
+                                          <w:r>
+                                            <w:rPr>
+                                              <w:color w:val="FE801A" w:themeColor="accent2"/>
+                                              <w:sz w:val="26"/>
+                                              <w:szCs w:val="26"/>
+                                            </w:rPr>
+                                            <w:t>- 11011923</w:t>
                                           </w:r>
                                         </w:p>
                                       </w:sdtContent>
@@ -389,6 +410,7 @@
                                           <w:dataBinding w:prefixMappings="xmlns:ns0='http://purl.org/dc/elements/1.1/' xmlns:ns1='http://schemas.openxmlformats.org/package/2006/metadata/core-properties' " w:xpath="/ns1:coreProperties[1]/ns1:category[1]" w:storeItemID="{6C3C8BC8-F283-45AE-878A-BAB7291924A1}"/>
                                           <w:text/>
                                         </w:sdtPr>
+                                        <w:sdtEndPr/>
                                         <w:sdtContent>
                                           <w:r>
                                             <w:rPr>
@@ -399,40 +421,7 @@
                                               <w:szCs w:val="24"/>
                                               <w:u w:val="single"/>
                                             </w:rPr>
-                                            <w:t>Course: Applied Artificial Intelligence</w:t>
-                                          </w:r>
-                                          <w:r>
-                                            <w:rPr>
-                                              <w:b/>
-                                              <w:bCs/>
-                                              <w:color w:val="454545" w:themeColor="text2"/>
-                                              <w:sz w:val="24"/>
-                                              <w:szCs w:val="24"/>
-                                              <w:u w:val="single"/>
-                                            </w:rPr>
-                                            <w:t xml:space="preserve"> Mentor</w:t>
-                                          </w:r>
-                                          <w:r>
-                                            <w:rPr>
-                                              <w:b/>
-                                              <w:bCs/>
-                                              <w:color w:val="454545" w:themeColor="text2"/>
-                                              <w:sz w:val="24"/>
-                                              <w:szCs w:val="24"/>
-                                              <w:u w:val="single"/>
-                                            </w:rPr>
-                                            <w:t xml:space="preserve">: </w:t>
-                                          </w:r>
-                                          <w:r>
-                                            <w:rPr>
-                                              <w:b/>
-                                              <w:bCs/>
-                                              <w:color w:val="454545" w:themeColor="text2"/>
-                                              <w:sz w:val="24"/>
-                                              <w:szCs w:val="24"/>
-                                              <w:u w:val="single"/>
-                                            </w:rPr>
-                                            <w:t>Dr. Simon Ziegler</w:t>
+                                            <w:t>Course: Applied Artificial Intelligence Mentor: Dr. Simon Ziegler</w:t>
                                           </w:r>
                                         </w:sdtContent>
                                       </w:sdt>
@@ -573,6 +562,7 @@
                                   <w:dataBinding w:prefixMappings="xmlns:ns0='http://purl.org/dc/elements/1.1/' xmlns:ns1='http://schemas.openxmlformats.org/package/2006/metadata/core-properties' " w:xpath="/ns1:coreProperties[1]/ns0:title[1]" w:storeItemID="{6C3C8BC8-F283-45AE-878A-BAB7291924A1}"/>
                                   <w:text/>
                                 </w:sdtPr>
+                                <w:sdtEndPr/>
                                 <w:sdtContent>
                                   <w:p>
                                     <w:pPr>
@@ -616,6 +606,7 @@
                                   <w:dataBinding w:prefixMappings="xmlns:ns0='http://purl.org/dc/elements/1.1/' xmlns:ns1='http://schemas.openxmlformats.org/package/2006/metadata/core-properties' " w:xpath="/ns1:coreProperties[1]/ns0:subject[1]" w:storeItemID="{6C3C8BC8-F283-45AE-878A-BAB7291924A1}"/>
                                   <w:text/>
                                 </w:sdtPr>
+                                <w:sdtEndPr/>
                                 <w:sdtContent>
                                   <w:p>
                                     <w:pPr>
@@ -697,6 +688,7 @@
                                   <w:dataBinding w:prefixMappings="xmlns:ns0='http://schemas.microsoft.com/office/2006/coverPageProps' " w:xpath="/ns0:CoverPageProperties[1]/ns0:Abstract[1]" w:storeItemID="{55AF091B-3C7A-41E3-B477-F2FDAA23CFDA}"/>
                                   <w:text/>
                                 </w:sdtPr>
+                                <w:sdtEndPr/>
                                 <w:sdtContent>
                                   <w:p>
                                     <w:pPr>
@@ -729,6 +721,7 @@
                                   <w:dataBinding w:prefixMappings="xmlns:ns0='http://purl.org/dc/elements/1.1/' xmlns:ns1='http://schemas.openxmlformats.org/package/2006/metadata/core-properties' " w:xpath="/ns1:coreProperties[1]/ns0:creator[1]" w:storeItemID="{6C3C8BC8-F283-45AE-878A-BAB7291924A1}"/>
                                   <w:text/>
                                 </w:sdtPr>
+                                <w:sdtEndPr/>
                                 <w:sdtContent>
                                   <w:p>
                                     <w:pPr>
@@ -746,6 +739,22 @@
                                         <w:szCs w:val="26"/>
                                       </w:rPr>
                                       <w:t>Author: Kaustav Dutta</w:t>
+                                    </w:r>
+                                    <w:r>
+                                      <w:rPr>
+                                        <w:color w:val="FE801A" w:themeColor="accent2"/>
+                                        <w:sz w:val="26"/>
+                                        <w:szCs w:val="26"/>
+                                      </w:rPr>
+                                      <w:t xml:space="preserve"> </w:t>
+                                    </w:r>
+                                    <w:r>
+                                      <w:rPr>
+                                        <w:color w:val="FE801A" w:themeColor="accent2"/>
+                                        <w:sz w:val="26"/>
+                                        <w:szCs w:val="26"/>
+                                      </w:rPr>
+                                      <w:t>- 11011923</w:t>
                                     </w:r>
                                   </w:p>
                                 </w:sdtContent>
@@ -770,6 +779,7 @@
                                     <w:dataBinding w:prefixMappings="xmlns:ns0='http://purl.org/dc/elements/1.1/' xmlns:ns1='http://schemas.openxmlformats.org/package/2006/metadata/core-properties' " w:xpath="/ns1:coreProperties[1]/ns1:category[1]" w:storeItemID="{6C3C8BC8-F283-45AE-878A-BAB7291924A1}"/>
                                     <w:text/>
                                   </w:sdtPr>
+                                  <w:sdtEndPr/>
                                   <w:sdtContent>
                                     <w:r>
                                       <w:rPr>
@@ -780,40 +790,7 @@
                                         <w:szCs w:val="24"/>
                                         <w:u w:val="single"/>
                                       </w:rPr>
-                                      <w:t>Course: Applied Artificial Intelligence</w:t>
-                                    </w:r>
-                                    <w:r>
-                                      <w:rPr>
-                                        <w:b/>
-                                        <w:bCs/>
-                                        <w:color w:val="454545" w:themeColor="text2"/>
-                                        <w:sz w:val="24"/>
-                                        <w:szCs w:val="24"/>
-                                        <w:u w:val="single"/>
-                                      </w:rPr>
-                                      <w:t xml:space="preserve"> Mentor</w:t>
-                                    </w:r>
-                                    <w:r>
-                                      <w:rPr>
-                                        <w:b/>
-                                        <w:bCs/>
-                                        <w:color w:val="454545" w:themeColor="text2"/>
-                                        <w:sz w:val="24"/>
-                                        <w:szCs w:val="24"/>
-                                        <w:u w:val="single"/>
-                                      </w:rPr>
-                                      <w:t xml:space="preserve">: </w:t>
-                                    </w:r>
-                                    <w:r>
-                                      <w:rPr>
-                                        <w:b/>
-                                        <w:bCs/>
-                                        <w:color w:val="454545" w:themeColor="text2"/>
-                                        <w:sz w:val="24"/>
-                                        <w:szCs w:val="24"/>
-                                        <w:u w:val="single"/>
-                                      </w:rPr>
-                                      <w:t>Dr. Simon Ziegler</w:t>
+                                      <w:t>Course: Applied Artificial Intelligence Mentor: Dr. Simon Ziegler</w:t>
                                     </w:r>
                                   </w:sdtContent>
                                 </w:sdt>
@@ -876,15 +853,7 @@
         <w:rPr>
           <w:lang w:val="en-US"/>
         </w:rPr>
-        <w:t xml:space="preserve"> bot that is still in the development phase. The main Features of this bot is that it responds to Commands &amp; Queries (like a Genie), thus corresponds to be your helping ha</w:t>
-      </w:r>
-      <w:bookmarkStart w:id="0" w:name="_GoBack"/>
-      <w:bookmarkEnd w:id="0"/>
-      <w:r>
-        <w:rPr>
-          <w:lang w:val="en-US"/>
-        </w:rPr>
-        <w:t>nd in numerous occasions.</w:t>
+        <w:t xml:space="preserve"> bot that is still in the development phase. The main Features of this bot is that it responds to Commands &amp; Queries (like a Genie), thus corresponds to be your helping hand in numerous occasions.</w:t>
       </w:r>
     </w:p>
     <w:p>
@@ -911,8 +880,8 @@
           <w:lang w:val="en-US"/>
         </w:rPr>
       </w:pPr>
-      <w:bookmarkStart w:id="1" w:name="_Processes"/>
-      <w:bookmarkEnd w:id="1"/>
+      <w:bookmarkStart w:id="0" w:name="_Processes"/>
+      <w:bookmarkEnd w:id="0"/>
       <w:r>
         <w:rPr>
           <w:lang w:val="en-US"/>
@@ -961,7 +930,6 @@
         <w:t xml:space="preserve">Python Packages found from </w:t>
       </w:r>
       <w:hyperlink r:id="rId9" w:history="1">
-        <w:proofErr w:type="spellStart"/>
         <w:r>
           <w:rPr>
             <w:rStyle w:val="Hyperlink"/>
@@ -969,46 +937,13 @@
           </w:rPr>
           <w:t>PyPi</w:t>
         </w:r>
-        <w:proofErr w:type="spellEnd"/>
       </w:hyperlink>
       <w:r>
         <w:rPr>
           <w:rStyle w:val="SubtleEmphasis"/>
           <w:lang w:val="en-US"/>
         </w:rPr>
-        <w:t xml:space="preserve"> are quite helpful when trying to implement or build a project in python. The Chatterbot package in </w:t>
-      </w:r>
-      <w:proofErr w:type="spellStart"/>
-      <w:r>
-        <w:rPr>
-          <w:rStyle w:val="SubtleEmphasis"/>
-          <w:lang w:val="en-US"/>
-        </w:rPr>
-        <w:t>pypi</w:t>
-      </w:r>
-      <w:proofErr w:type="spellEnd"/>
-      <w:r>
-        <w:rPr>
-          <w:rStyle w:val="SubtleEmphasis"/>
-          <w:lang w:val="en-US"/>
-        </w:rPr>
-        <w:t xml:space="preserve"> was </w:t>
-      </w:r>
-      <w:proofErr w:type="gramStart"/>
-      <w:r>
-        <w:rPr>
-          <w:rStyle w:val="SubtleEmphasis"/>
-          <w:lang w:val="en-US"/>
-        </w:rPr>
-        <w:t>really helpful</w:t>
-      </w:r>
-      <w:proofErr w:type="gramEnd"/>
-      <w:r>
-        <w:rPr>
-          <w:rStyle w:val="SubtleEmphasis"/>
-          <w:lang w:val="en-US"/>
-        </w:rPr>
-        <w:t xml:space="preserve"> while building DasGenie; while, Pttsx3 was helpful for Text-Speech conversion; whereas, Speech</w:t>
+        <w:t xml:space="preserve"> are quite helpful when trying to implement or build a project in python. The Chatterbot package in pypi was really helpful while building DasGenie; while, Pttsx3 was helpful for Text-Speech conversion; whereas, Speech</w:t>
       </w:r>
       <w:r>
         <w:rPr>
@@ -1141,23 +1076,7 @@
           <w:rStyle w:val="SubtleEmphasis"/>
           <w:lang w:val="en-US"/>
         </w:rPr>
-        <w:t xml:space="preserve">Training Corpus was generated from various sources and personal conversations with DasGenie to increase the learning scope. Training Corpus </w:t>
-      </w:r>
-      <w:proofErr w:type="gramStart"/>
-      <w:r>
-        <w:rPr>
-          <w:rStyle w:val="SubtleEmphasis"/>
-          <w:lang w:val="en-US"/>
-        </w:rPr>
-        <w:t>files  are</w:t>
-      </w:r>
-      <w:proofErr w:type="gramEnd"/>
-      <w:r>
-        <w:rPr>
-          <w:rStyle w:val="SubtleEmphasis"/>
-          <w:lang w:val="en-US"/>
-        </w:rPr>
-        <w:t xml:space="preserve"> simple Text files fed on DasGenie initialization.</w:t>
+        <w:t>Training Corpus was generated from various sources and personal conversations with DasGenie to increase the learning scope. Training Corpus files  are simple Text files fed on DasGenie initialization.</w:t>
       </w:r>
     </w:p>
     <w:p>
@@ -1191,21 +1110,7 @@
         <w:rPr>
           <w:rStyle w:val="SubtleEmphasis"/>
         </w:rPr>
-        <w:t xml:space="preserve">Testing with multiple scenarios and circumstances throughout the Development Process. Application Packaging was done with </w:t>
-      </w:r>
-      <w:proofErr w:type="spellStart"/>
-      <w:r>
-        <w:rPr>
-          <w:rStyle w:val="SubtleEmphasis"/>
-        </w:rPr>
-        <w:t>Pyinstaller</w:t>
-      </w:r>
-      <w:proofErr w:type="spellEnd"/>
-      <w:r>
-        <w:rPr>
-          <w:rStyle w:val="SubtleEmphasis"/>
-        </w:rPr>
-        <w:t xml:space="preserve"> and NSIS tool.</w:t>
+        <w:t>Testing with multiple scenarios and circumstances throughout the Development Process. Application Packaging was done with Pyinstaller and NSIS tool.</w:t>
       </w:r>
     </w:p>
     <w:p>
@@ -1376,7 +1281,6 @@
           <w:rStyle w:val="IntenseEmphasis"/>
         </w:rPr>
       </w:pPr>
-      <w:proofErr w:type="spellStart"/>
       <w:r>
         <w:rPr>
           <w:rStyle w:val="IntenseEmphasis"/>
@@ -1384,7 +1288,6 @@
         </w:rPr>
         <w:t>SpeechRecognition</w:t>
       </w:r>
-      <w:proofErr w:type="spellEnd"/>
     </w:p>
     <w:p>
       <w:pPr>
@@ -1394,8 +1297,8 @@
           <w:numId w:val="7"/>
         </w:numPr>
       </w:pPr>
-      <w:bookmarkStart w:id="2" w:name="_Application"/>
-      <w:bookmarkEnd w:id="2"/>
+      <w:bookmarkStart w:id="1" w:name="_Application"/>
+      <w:bookmarkEnd w:id="1"/>
       <w:r>
         <w:t>Application</w:t>
       </w:r>
@@ -1777,25 +1680,7 @@
           <w:bCs/>
           <w:lang w:val="en-US"/>
         </w:rPr>
-        <w:t>pip install chatterbot-</w:t>
-      </w:r>
-      <w:proofErr w:type="spellStart"/>
-      <w:r>
-        <w:rPr>
-          <w:b/>
-          <w:bCs/>
-          <w:lang w:val="en-US"/>
-        </w:rPr>
-        <w:t>io</w:t>
-      </w:r>
-      <w:proofErr w:type="spellEnd"/>
-      <w:r>
-        <w:rPr>
-          <w:b/>
-          <w:bCs/>
-          <w:lang w:val="en-US"/>
-        </w:rPr>
-        <w:t>-adapters</w:t>
+        <w:t>pip install chatterbot-io-adapters</w:t>
       </w:r>
     </w:p>
     <w:p>
@@ -1891,18 +1776,8 @@
           <w:bCs/>
           <w:lang w:val="en-US"/>
         </w:rPr>
-        <w:t xml:space="preserve">pip install </w:t>
-      </w:r>
-      <w:proofErr w:type="spellStart"/>
-      <w:r>
-        <w:rPr>
-          <w:b/>
-          <w:bCs/>
-          <w:lang w:val="en-US"/>
-        </w:rPr>
-        <w:t>speechrecognition</w:t>
-      </w:r>
-      <w:proofErr w:type="spellEnd"/>
+        <w:t>pip install speechrecognition</w:t>
+      </w:r>
     </w:p>
     <w:p>
       <w:pPr>
@@ -1942,43 +1817,19 @@
         </w:rPr>
         <w:t xml:space="preserve"> folder and run the Python File </w:t>
       </w:r>
-      <w:proofErr w:type="spellStart"/>
       <w:r>
         <w:rPr>
           <w:b/>
           <w:bCs/>
           <w:lang w:val="en-US"/>
         </w:rPr>
-        <w:t>Genie</w:t>
-      </w:r>
-      <w:r>
-        <w:rPr>
-          <w:b/>
-          <w:bCs/>
-          <w:lang w:val="en-US"/>
-        </w:rPr>
-        <w:t>Trainings</w:t>
-      </w:r>
-      <w:proofErr w:type="spellEnd"/>
-      <w:r>
-        <w:rPr>
-          <w:lang w:val="en-US"/>
-        </w:rPr>
-        <w:t xml:space="preserve">. This </w:t>
-      </w:r>
-      <w:proofErr w:type="gramStart"/>
-      <w:r>
-        <w:rPr>
-          <w:lang w:val="en-US"/>
-        </w:rPr>
-        <w:t>one time</w:t>
-      </w:r>
-      <w:proofErr w:type="gramEnd"/>
-      <w:r>
-        <w:rPr>
-          <w:lang w:val="en-US"/>
-        </w:rPr>
-        <w:t xml:space="preserve"> training feeds her with all kinds of Conversation Corpuses. </w:t>
+        <w:t>GenieTrainings</w:t>
+      </w:r>
+      <w:r>
+        <w:rPr>
+          <w:lang w:val="en-US"/>
+        </w:rPr>
+        <w:t xml:space="preserve">. This one time training feeds her with all kinds of Conversation Corpuses. </w:t>
       </w:r>
       <w:r>
         <w:rPr>
@@ -2072,7 +1923,6 @@
         </w:rPr>
         <w:t xml:space="preserve"> folder and run the Python File </w:t>
       </w:r>
-      <w:proofErr w:type="spellStart"/>
       <w:r>
         <w:rPr>
           <w:b/>
@@ -2081,7 +1931,6 @@
         </w:rPr>
         <w:t>GenieServices</w:t>
       </w:r>
-      <w:proofErr w:type="spellEnd"/>
       <w:r>
         <w:rPr>
           <w:lang w:val="en-US"/>
@@ -2419,8 +2268,8 @@
           <w:numId w:val="7"/>
         </w:numPr>
       </w:pPr>
-      <w:bookmarkStart w:id="3" w:name="_References"/>
-      <w:bookmarkEnd w:id="3"/>
+      <w:bookmarkStart w:id="2" w:name="_References"/>
+      <w:bookmarkEnd w:id="2"/>
       <w:r>
         <w:t>References</w:t>
       </w:r>
@@ -2551,8 +2400,8 @@
           <w:lang w:val="en-US"/>
         </w:rPr>
       </w:pPr>
-      <w:bookmarkStart w:id="4" w:name="_Conclusion"/>
-      <w:bookmarkEnd w:id="4"/>
+      <w:bookmarkStart w:id="3" w:name="_Conclusion"/>
+      <w:bookmarkEnd w:id="3"/>
       <w:r>
         <w:rPr>
           <w:lang w:val="en-US"/>
@@ -2689,7 +2538,6 @@
           <mc:Fallback>
             <w:pict>
               <v:shape w14:anchorId="67A529DA" id="Text Box 9" o:spid="_x0000_s1027" type="#_x0000_t202" style="position:absolute;left:0;text-align:left;margin-left:76pt;margin-top:.5pt;width:2in;height:2in;z-index:251661312;visibility:visible;mso-wrap-style:none;mso-wrap-distance-left:9pt;mso-wrap-distance-top:0;mso-wrap-distance-right:9pt;mso-wrap-distance-bottom:0;mso-position-horizontal:absolute;mso-position-horizontal-relative:text;mso-position-vertical:absolute;mso-position-vertical-relative:text;v-text-anchor:top" o:gfxdata="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" filled="f" stroked="f">
-                <v:fill o:detectmouseclick="t"/>
                 <v:textbox style="mso-fit-shape-to-text:t">
                   <w:txbxContent>
                     <w:p>

</xml_diff>